<commit_message>
Updated Test Case Procedures added help component which will download user manual
</commit_message>
<xml_diff>
--- a/Documents/Technical/Help/DDAS Test Procedures.docx
+++ b/Documents/Technical/Help/DDAS Test Procedures.docx
@@ -35,17 +35,16 @@
         <w:tblLook w:val="04A0" w:firstRow="1" w:lastRow="0" w:firstColumn="1" w:lastColumn="0" w:noHBand="0" w:noVBand="1"/>
       </w:tblPr>
       <w:tblGrid>
-        <w:gridCol w:w="1001"/>
-        <w:gridCol w:w="1777"/>
-        <w:gridCol w:w="1414"/>
-        <w:gridCol w:w="1471"/>
-        <w:gridCol w:w="2117"/>
-        <w:gridCol w:w="1462"/>
+        <w:gridCol w:w="999"/>
+        <w:gridCol w:w="1412"/>
+        <w:gridCol w:w="1469"/>
+        <w:gridCol w:w="2607"/>
+        <w:gridCol w:w="2268"/>
       </w:tblGrid>
       <w:tr>
         <w:tc>
           <w:tcPr>
-            <w:tcW w:w="1101" w:type="dxa"/>
+            <w:tcW w:w="999" w:type="dxa"/>
           </w:tcPr>
           <w:p>
             <w:pPr>
@@ -63,25 +62,7 @@
         </w:tc>
         <w:tc>
           <w:tcPr>
-            <w:tcW w:w="1979" w:type="dxa"/>
-          </w:tcPr>
-          <w:p>
-            <w:pPr>
-              <w:rPr>
-                <w:b/>
-              </w:rPr>
-            </w:pPr>
-            <w:r>
-              <w:rPr>
-                <w:b/>
-              </w:rPr>
-              <w:t>Test Cases</w:t>
-            </w:r>
-          </w:p>
-        </w:tc>
-        <w:tc>
-          <w:tcPr>
-            <w:tcW w:w="1540" w:type="dxa"/>
+            <w:tcW w:w="1412" w:type="dxa"/>
           </w:tcPr>
           <w:p>
             <w:pPr>
@@ -99,7 +80,7 @@
         </w:tc>
         <w:tc>
           <w:tcPr>
-            <w:tcW w:w="1540" w:type="dxa"/>
+            <w:tcW w:w="1469" w:type="dxa"/>
           </w:tcPr>
           <w:p>
             <w:pPr>
@@ -117,7 +98,7 @@
         </w:tc>
         <w:tc>
           <w:tcPr>
-            <w:tcW w:w="1541" w:type="dxa"/>
+            <w:tcW w:w="2607" w:type="dxa"/>
           </w:tcPr>
           <w:p>
             <w:pPr>
@@ -135,7 +116,7 @@
         </w:tc>
         <w:tc>
           <w:tcPr>
-            <w:tcW w:w="1541" w:type="dxa"/>
+            <w:tcW w:w="2268" w:type="dxa"/>
           </w:tcPr>
           <w:p>
             <w:pPr>
@@ -158,7 +139,7 @@
         </w:trPr>
         <w:tc>
           <w:tcPr>
-            <w:tcW w:w="1101" w:type="dxa"/>
+            <w:tcW w:w="999" w:type="dxa"/>
           </w:tcPr>
           <w:p>
             <w:r>
@@ -168,20 +149,7 @@
         </w:tc>
         <w:tc>
           <w:tcPr>
-            <w:tcW w:w="1979" w:type="dxa"/>
-          </w:tcPr>
-          <w:p>
-            <w:pPr>
-              <w:jc w:val="center"/>
-            </w:pPr>
-            <w:r>
-              <w:t>TC-001</w:t>
-            </w:r>
-          </w:p>
-        </w:tc>
-        <w:tc>
-          <w:tcPr>
-            <w:tcW w:w="1540" w:type="dxa"/>
+            <w:tcW w:w="1412" w:type="dxa"/>
           </w:tcPr>
           <w:p>
             <w:pPr>
@@ -194,7 +162,7 @@
         </w:tc>
         <w:tc>
           <w:tcPr>
-            <w:tcW w:w="1540" w:type="dxa"/>
+            <w:tcW w:w="1469" w:type="dxa"/>
           </w:tcPr>
           <w:p>
             <w:pPr>
@@ -207,7 +175,7 @@
         </w:tc>
         <w:tc>
           <w:tcPr>
-            <w:tcW w:w="1541" w:type="dxa"/>
+            <w:tcW w:w="2607" w:type="dxa"/>
           </w:tcPr>
           <w:p>
             <w:pPr>
@@ -217,7 +185,16 @@
               <w:t>1. Enter invalid username</w:t>
             </w:r>
             <w:r>
-              <w:t>(user10)</w:t>
+              <w:t>(</w:t>
+            </w:r>
+            <w:r>
+              <w:rPr>
+                <w:b/>
+              </w:rPr>
+              <w:t>user10</w:t>
+            </w:r>
+            <w:r>
+              <w:t>)</w:t>
             </w:r>
           </w:p>
           <w:p>
@@ -228,7 +205,16 @@
               <w:t>2. Enter correct password</w:t>
             </w:r>
             <w:r>
-              <w:t>(Pass!234)</w:t>
+              <w:t>(</w:t>
+            </w:r>
+            <w:r>
+              <w:rPr>
+                <w:b/>
+              </w:rPr>
+              <w:t>Pass!234</w:t>
+            </w:r>
+            <w:r>
+              <w:t>)</w:t>
             </w:r>
           </w:p>
           <w:p>
@@ -245,14 +231,20 @@
         </w:tc>
         <w:tc>
           <w:tcPr>
-            <w:tcW w:w="1541" w:type="dxa"/>
-          </w:tcPr>
-          <w:p>
-            <w:pPr>
-              <w:jc w:val="center"/>
-            </w:pPr>
-            <w:r>
-              <w:t>User should not login and should show proper error message</w:t>
+            <w:tcW w:w="2268" w:type="dxa"/>
+          </w:tcPr>
+          <w:p>
+            <w:pPr>
+              <w:jc w:val="center"/>
+            </w:pPr>
+            <w:r>
+              <w:t>User should not</w:t>
+            </w:r>
+            <w:r>
+              <w:t xml:space="preserve"> be able to</w:t>
+            </w:r>
+            <w:r>
+              <w:t xml:space="preserve"> login and should show error message</w:t>
             </w:r>
           </w:p>
         </w:tc>
@@ -263,7 +255,7 @@
         </w:trPr>
         <w:tc>
           <w:tcPr>
-            <w:tcW w:w="1101" w:type="dxa"/>
+            <w:tcW w:w="999" w:type="dxa"/>
           </w:tcPr>
           <w:p>
             <w:r>
@@ -273,20 +265,7 @@
         </w:tc>
         <w:tc>
           <w:tcPr>
-            <w:tcW w:w="1979" w:type="dxa"/>
-          </w:tcPr>
-          <w:p>
-            <w:pPr>
-              <w:jc w:val="center"/>
-            </w:pPr>
-            <w:r>
-              <w:t>TC-002</w:t>
-            </w:r>
-          </w:p>
-        </w:tc>
-        <w:tc>
-          <w:tcPr>
-            <w:tcW w:w="1540" w:type="dxa"/>
+            <w:tcW w:w="1412" w:type="dxa"/>
           </w:tcPr>
           <w:p>
             <w:pPr>
@@ -299,7 +278,7 @@
         </w:tc>
         <w:tc>
           <w:tcPr>
-            <w:tcW w:w="1540" w:type="dxa"/>
+            <w:tcW w:w="1469" w:type="dxa"/>
           </w:tcPr>
           <w:p>
             <w:pPr>
@@ -318,28 +297,40 @@
         </w:tc>
         <w:tc>
           <w:tcPr>
-            <w:tcW w:w="1541" w:type="dxa"/>
-          </w:tcPr>
-          <w:p>
-            <w:pPr>
-              <w:jc w:val="center"/>
-            </w:pPr>
-            <w:r>
-              <w:t>1. Enter valid username</w:t>
-            </w:r>
-            <w:r>
-              <w:t>(user1)</w:t>
-            </w:r>
-          </w:p>
-          <w:p>
-            <w:pPr>
-              <w:jc w:val="center"/>
-            </w:pPr>
-            <w:r>
-              <w:t>2. Enter incorrect password</w:t>
-            </w:r>
-            <w:r>
-              <w:t>(Pass!2345)</w:t>
+            <w:tcW w:w="2607" w:type="dxa"/>
+          </w:tcPr>
+          <w:p>
+            <w:pPr>
+              <w:jc w:val="center"/>
+            </w:pPr>
+            <w:r>
+              <w:t>1. Enter valid username(</w:t>
+            </w:r>
+            <w:r>
+              <w:rPr>
+                <w:b/>
+              </w:rPr>
+              <w:t>user1</w:t>
+            </w:r>
+            <w:r>
+              <w:t>)</w:t>
+            </w:r>
+          </w:p>
+          <w:p>
+            <w:pPr>
+              <w:jc w:val="center"/>
+            </w:pPr>
+            <w:r>
+              <w:t>2. Enter incorrect password(</w:t>
+            </w:r>
+            <w:r>
+              <w:rPr>
+                <w:b/>
+              </w:rPr>
+              <w:t>Pass!2345</w:t>
+            </w:r>
+            <w:r>
+              <w:t>)</w:t>
             </w:r>
           </w:p>
           <w:p>
@@ -353,14 +344,20 @@
         </w:tc>
         <w:tc>
           <w:tcPr>
-            <w:tcW w:w="1541" w:type="dxa"/>
-          </w:tcPr>
-          <w:p>
-            <w:pPr>
-              <w:jc w:val="center"/>
-            </w:pPr>
-            <w:r>
-              <w:t>User should not login and should show proper error message</w:t>
+            <w:tcW w:w="2268" w:type="dxa"/>
+          </w:tcPr>
+          <w:p>
+            <w:pPr>
+              <w:jc w:val="center"/>
+            </w:pPr>
+            <w:r>
+              <w:t>User should not</w:t>
+            </w:r>
+            <w:r>
+              <w:t xml:space="preserve"> be able to</w:t>
+            </w:r>
+            <w:r>
+              <w:t xml:space="preserve"> login and should show error message</w:t>
             </w:r>
           </w:p>
         </w:tc>
@@ -371,7 +368,7 @@
         </w:trPr>
         <w:tc>
           <w:tcPr>
-            <w:tcW w:w="1101" w:type="dxa"/>
+            <w:tcW w:w="999" w:type="dxa"/>
           </w:tcPr>
           <w:p>
             <w:r>
@@ -381,20 +378,7 @@
         </w:tc>
         <w:tc>
           <w:tcPr>
-            <w:tcW w:w="1979" w:type="dxa"/>
-          </w:tcPr>
-          <w:p>
-            <w:pPr>
-              <w:jc w:val="center"/>
-            </w:pPr>
-            <w:r>
-              <w:t>TC-003</w:t>
-            </w:r>
-          </w:p>
-        </w:tc>
-        <w:tc>
-          <w:tcPr>
-            <w:tcW w:w="1540" w:type="dxa"/>
+            <w:tcW w:w="1412" w:type="dxa"/>
           </w:tcPr>
           <w:p>
             <w:pPr>
@@ -407,7 +391,7 @@
         </w:tc>
         <w:tc>
           <w:tcPr>
-            <w:tcW w:w="1540" w:type="dxa"/>
+            <w:tcW w:w="1469" w:type="dxa"/>
           </w:tcPr>
           <w:p>
             <w:pPr>
@@ -426,25 +410,20 @@
         </w:tc>
         <w:tc>
           <w:tcPr>
-            <w:tcW w:w="1541" w:type="dxa"/>
-          </w:tcPr>
-          <w:p>
-            <w:pPr>
-              <w:jc w:val="center"/>
-            </w:pPr>
-            <w:r>
-              <w:t>1. Enter valid username(user1)</w:t>
-            </w:r>
-          </w:p>
-          <w:p>
-            <w:pPr>
-              <w:jc w:val="center"/>
-            </w:pPr>
-            <w:r>
-              <w:t>2. En</w:t>
-            </w:r>
-            <w:r>
-              <w:t>ter incorrect password(Pass!234</w:t>
+            <w:tcW w:w="2607" w:type="dxa"/>
+          </w:tcPr>
+          <w:p>
+            <w:pPr>
+              <w:jc w:val="center"/>
+            </w:pPr>
+            <w:r>
+              <w:t>1. Enter valid username(</w:t>
+            </w:r>
+            <w:r>
+              <w:rPr>
+                <w:b/>
+              </w:rPr>
+              <w:t>user1</w:t>
             </w:r>
             <w:r>
               <w:t>)</w:t>
@@ -455,20 +434,37 @@
               <w:jc w:val="center"/>
             </w:pPr>
             <w:r>
+              <w:t>2. Enter incorrect password(</w:t>
+            </w:r>
+            <w:r>
+              <w:rPr>
+                <w:b/>
+              </w:rPr>
+              <w:t>Pass!234</w:t>
+            </w:r>
+            <w:r>
+              <w:t>)</w:t>
+            </w:r>
+          </w:p>
+          <w:p>
+            <w:pPr>
+              <w:jc w:val="center"/>
+            </w:pPr>
+            <w:r>
               <w:t>3. Click on Login Button</w:t>
             </w:r>
           </w:p>
         </w:tc>
         <w:tc>
           <w:tcPr>
-            <w:tcW w:w="1541" w:type="dxa"/>
-          </w:tcPr>
-          <w:p>
-            <w:pPr>
-              <w:jc w:val="center"/>
-            </w:pPr>
-            <w:r>
-              <w:t>User should login</w:t>
+            <w:tcW w:w="2268" w:type="dxa"/>
+          </w:tcPr>
+          <w:p>
+            <w:pPr>
+              <w:jc w:val="center"/>
+            </w:pPr>
+            <w:r>
+              <w:t>User should be able to login</w:t>
             </w:r>
           </w:p>
         </w:tc>
@@ -497,12 +493,12 @@
         <w:tblLook w:val="04A0" w:firstRow="1" w:lastRow="0" w:firstColumn="1" w:lastColumn="0" w:noHBand="0" w:noVBand="1"/>
       </w:tblPr>
       <w:tblGrid>
-        <w:gridCol w:w="760"/>
-        <w:gridCol w:w="1293"/>
-        <w:gridCol w:w="1279"/>
-        <w:gridCol w:w="1427"/>
-        <w:gridCol w:w="1674"/>
-        <w:gridCol w:w="2809"/>
+        <w:gridCol w:w="749"/>
+        <w:gridCol w:w="1269"/>
+        <w:gridCol w:w="1270"/>
+        <w:gridCol w:w="1423"/>
+        <w:gridCol w:w="1651"/>
+        <w:gridCol w:w="2880"/>
       </w:tblGrid>
       <w:tr>
         <w:tc>
@@ -709,6 +705,9 @@
               <w:t xml:space="preserve">An excel file with the name </w:t>
             </w:r>
             <w:r>
+              <w:rPr>
+                <w:b/>
+              </w:rPr>
               <w:t>DDAS_Upload_Template.xlsx</w:t>
             </w:r>
           </w:p>
@@ -723,9 +722,10 @@
         </w:tc>
       </w:tr>
     </w:tbl>
-    <w:p/>
-    <w:p/>
-    <w:p/>
+    <w:p>
+      <w:bookmarkStart w:id="0" w:name="_GoBack"/>
+      <w:bookmarkEnd w:id="0"/>
+    </w:p>
     <w:p>
       <w:r>
         <w:rPr>
@@ -890,11 +890,10 @@
       </w:tblPr>
       <w:tblGrid>
         <w:gridCol w:w="984"/>
-        <w:gridCol w:w="1742"/>
         <w:gridCol w:w="1450"/>
-        <w:gridCol w:w="1501"/>
-        <w:gridCol w:w="2117"/>
-        <w:gridCol w:w="1448"/>
+        <w:gridCol w:w="2069"/>
+        <w:gridCol w:w="1559"/>
+        <w:gridCol w:w="2693"/>
       </w:tblGrid>
       <w:tr>
         <w:tc>
@@ -917,24 +916,6 @@
         </w:tc>
         <w:tc>
           <w:tcPr>
-            <w:tcW w:w="1742" w:type="dxa"/>
-          </w:tcPr>
-          <w:p>
-            <w:pPr>
-              <w:rPr>
-                <w:b/>
-              </w:rPr>
-            </w:pPr>
-            <w:r>
-              <w:rPr>
-                <w:b/>
-              </w:rPr>
-              <w:t>Test Cases</w:t>
-            </w:r>
-          </w:p>
-        </w:tc>
-        <w:tc>
-          <w:tcPr>
             <w:tcW w:w="1450" w:type="dxa"/>
           </w:tcPr>
           <w:p>
@@ -953,7 +934,7 @@
         </w:tc>
         <w:tc>
           <w:tcPr>
-            <w:tcW w:w="1501" w:type="dxa"/>
+            <w:tcW w:w="2069" w:type="dxa"/>
           </w:tcPr>
           <w:p>
             <w:pPr>
@@ -971,7 +952,7 @@
         </w:tc>
         <w:tc>
           <w:tcPr>
-            <w:tcW w:w="2117" w:type="dxa"/>
+            <w:tcW w:w="1559" w:type="dxa"/>
           </w:tcPr>
           <w:p>
             <w:pPr>
@@ -989,7 +970,7 @@
         </w:tc>
         <w:tc>
           <w:tcPr>
-            <w:tcW w:w="1448" w:type="dxa"/>
+            <w:tcW w:w="2693" w:type="dxa"/>
           </w:tcPr>
           <w:p>
             <w:pPr>
@@ -1022,19 +1003,6 @@
         </w:tc>
         <w:tc>
           <w:tcPr>
-            <w:tcW w:w="1742" w:type="dxa"/>
-          </w:tcPr>
-          <w:p>
-            <w:pPr>
-              <w:jc w:val="center"/>
-            </w:pPr>
-            <w:r>
-              <w:t>TC-001</w:t>
-            </w:r>
-          </w:p>
-        </w:tc>
-        <w:tc>
-          <w:tcPr>
             <w:tcW w:w="1450" w:type="dxa"/>
           </w:tcPr>
           <w:p>
@@ -1048,23 +1016,20 @@
         </w:tc>
         <w:tc>
           <w:tcPr>
-            <w:tcW w:w="1501" w:type="dxa"/>
-          </w:tcPr>
-          <w:p>
-            <w:pPr>
-              <w:jc w:val="center"/>
-            </w:pPr>
-            <w:r>
-              <w:t xml:space="preserve">Check whether </w:t>
-            </w:r>
-            <w:r>
-              <w:t>the file downloaded in the previous step can be uploaded into the application</w:t>
-            </w:r>
-          </w:p>
-        </w:tc>
-        <w:tc>
-          <w:tcPr>
-            <w:tcW w:w="2117" w:type="dxa"/>
+            <w:tcW w:w="2069" w:type="dxa"/>
+          </w:tcPr>
+          <w:p>
+            <w:pPr>
+              <w:jc w:val="center"/>
+            </w:pPr>
+            <w:r>
+              <w:t>Check whether the file downloaded in the previous step can be uploaded into the application</w:t>
+            </w:r>
+          </w:p>
+        </w:tc>
+        <w:tc>
+          <w:tcPr>
+            <w:tcW w:w="1559" w:type="dxa"/>
           </w:tcPr>
           <w:p>
             <w:pPr>
@@ -1088,28 +1053,45 @@
         </w:tc>
         <w:tc>
           <w:tcPr>
-            <w:tcW w:w="1448" w:type="dxa"/>
-          </w:tcPr>
-          <w:p>
-            <w:pPr>
-              <w:jc w:val="center"/>
-            </w:pPr>
-            <w:r>
-              <w:t xml:space="preserve">Check below image ‘On </w:t>
-            </w:r>
-            <w:r>
-              <w:t>upload</w:t>
-            </w:r>
-          </w:p>
-          <w:p>
-            <w:pPr>
-              <w:jc w:val="center"/>
-            </w:pPr>
-            <w:r>
-              <w:t xml:space="preserve">successful’ when the file is uploaded </w:t>
-            </w:r>
-            <w:r>
-              <w:t>with required information</w:t>
+            <w:tcW w:w="2693" w:type="dxa"/>
+          </w:tcPr>
+          <w:p>
+            <w:pPr>
+              <w:jc w:val="center"/>
+            </w:pPr>
+            <w:r>
+              <w:t xml:space="preserve">Check below image </w:t>
+            </w:r>
+          </w:p>
+          <w:p>
+            <w:pPr>
+              <w:jc w:val="center"/>
+              <w:rPr>
+                <w:b/>
+              </w:rPr>
+            </w:pPr>
+            <w:r>
+              <w:t>‘</w:t>
+            </w:r>
+            <w:r>
+              <w:rPr>
+                <w:b/>
+              </w:rPr>
+              <w:t>On upload</w:t>
+            </w:r>
+          </w:p>
+          <w:p>
+            <w:pPr>
+              <w:jc w:val="center"/>
+            </w:pPr>
+            <w:r>
+              <w:rPr>
+                <w:b/>
+              </w:rPr>
+              <w:t>Successful</w:t>
+            </w:r>
+            <w:r>
+              <w:t>’. When the file is uploaded with required information, the investigator names appear as per the uploaded file</w:t>
             </w:r>
           </w:p>
         </w:tc>
@@ -1130,19 +1112,6 @@
         </w:tc>
         <w:tc>
           <w:tcPr>
-            <w:tcW w:w="1742" w:type="dxa"/>
-          </w:tcPr>
-          <w:p>
-            <w:pPr>
-              <w:jc w:val="center"/>
-            </w:pPr>
-            <w:r>
-              <w:t>TC-002</w:t>
-            </w:r>
-          </w:p>
-        </w:tc>
-        <w:tc>
-          <w:tcPr>
             <w:tcW w:w="1450" w:type="dxa"/>
           </w:tcPr>
           <w:p>
@@ -1156,7 +1125,7 @@
         </w:tc>
         <w:tc>
           <w:tcPr>
-            <w:tcW w:w="1501" w:type="dxa"/>
+            <w:tcW w:w="2069" w:type="dxa"/>
           </w:tcPr>
           <w:p>
             <w:pPr>
@@ -1169,7 +1138,7 @@
         </w:tc>
         <w:tc>
           <w:tcPr>
-            <w:tcW w:w="2117" w:type="dxa"/>
+            <w:tcW w:w="1559" w:type="dxa"/>
           </w:tcPr>
           <w:p>
             <w:pPr>
@@ -1182,24 +1151,28 @@
         </w:tc>
         <w:tc>
           <w:tcPr>
-            <w:tcW w:w="1448" w:type="dxa"/>
-          </w:tcPr>
-          <w:p>
-            <w:pPr>
-              <w:jc w:val="center"/>
-            </w:pPr>
-            <w:r>
-              <w:t>Check below image ‘On upload unsuccessful’</w:t>
+            <w:tcW w:w="2693" w:type="dxa"/>
+          </w:tcPr>
+          <w:p>
+            <w:pPr>
+              <w:jc w:val="center"/>
+            </w:pPr>
+            <w:r>
+              <w:t>Check below image ‘</w:t>
+            </w:r>
+            <w:r>
+              <w:rPr>
+                <w:b/>
+              </w:rPr>
+              <w:t>On upload unsuccessful</w:t>
+            </w:r>
+            <w:r>
+              <w:t>’</w:t>
             </w:r>
           </w:p>
         </w:tc>
       </w:tr>
     </w:tbl>
-    <w:p/>
-    <w:p/>
-    <w:p/>
-    <w:p/>
-    <w:p/>
     <w:p>
       <w:pPr>
         <w:rPr>
@@ -1213,13 +1186,10 @@
           <w:b/>
         </w:rPr>
       </w:pPr>
-      <w:bookmarkStart w:id="0" w:name="_GoBack"/>
-      <w:bookmarkEnd w:id="0"/>
       <w:r>
         <w:rPr>
           <w:b/>
         </w:rPr>
-        <w:lastRenderedPageBreak/>
         <w:t>On upload successful</w:t>
       </w:r>
     </w:p>
@@ -1279,7 +1249,6 @@
         </w:drawing>
       </w:r>
     </w:p>
-    <w:p/>
     <w:p>
       <w:pPr>
         <w:rPr>
@@ -1290,6 +1259,7 @@
         <w:rPr>
           <w:b/>
         </w:rPr>
+        <w:lastRenderedPageBreak/>
         <w:t>On upload unsuccessful</w:t>
       </w:r>
     </w:p>
@@ -1349,18 +1319,6 @@
         </w:drawing>
       </w:r>
     </w:p>
-    <w:p/>
-    <w:p>
-      <w:pPr>
-        <w:pStyle w:val="Heading1"/>
-        <w:rPr>
-          <w:u w:val="single"/>
-        </w:rPr>
-      </w:pPr>
-    </w:p>
-    <w:p/>
-    <w:p/>
-    <w:p/>
     <w:p>
       <w:pPr>
         <w:pStyle w:val="Heading1"/>
@@ -1372,7 +1330,6 @@
         <w:rPr>
           <w:u w:val="single"/>
         </w:rPr>
-        <w:lastRenderedPageBreak/>
         <w:t>Reset Password</w:t>
       </w:r>
     </w:p>
@@ -1385,11 +1342,10 @@
       </w:tblPr>
       <w:tblGrid>
         <w:gridCol w:w="984"/>
-        <w:gridCol w:w="1742"/>
         <w:gridCol w:w="1450"/>
-        <w:gridCol w:w="1501"/>
-        <w:gridCol w:w="2117"/>
-        <w:gridCol w:w="1448"/>
+        <w:gridCol w:w="1785"/>
+        <w:gridCol w:w="2268"/>
+        <w:gridCol w:w="2126"/>
       </w:tblGrid>
       <w:tr>
         <w:tc>
@@ -1412,24 +1368,6 @@
         </w:tc>
         <w:tc>
           <w:tcPr>
-            <w:tcW w:w="1742" w:type="dxa"/>
-          </w:tcPr>
-          <w:p>
-            <w:pPr>
-              <w:rPr>
-                <w:b/>
-              </w:rPr>
-            </w:pPr>
-            <w:r>
-              <w:rPr>
-                <w:b/>
-              </w:rPr>
-              <w:t>Test Cases</w:t>
-            </w:r>
-          </w:p>
-        </w:tc>
-        <w:tc>
-          <w:tcPr>
             <w:tcW w:w="1450" w:type="dxa"/>
           </w:tcPr>
           <w:p>
@@ -1448,7 +1386,7 @@
         </w:tc>
         <w:tc>
           <w:tcPr>
-            <w:tcW w:w="1501" w:type="dxa"/>
+            <w:tcW w:w="1785" w:type="dxa"/>
           </w:tcPr>
           <w:p>
             <w:pPr>
@@ -1466,7 +1404,7 @@
         </w:tc>
         <w:tc>
           <w:tcPr>
-            <w:tcW w:w="2117" w:type="dxa"/>
+            <w:tcW w:w="2268" w:type="dxa"/>
           </w:tcPr>
           <w:p>
             <w:pPr>
@@ -1484,7 +1422,7 @@
         </w:tc>
         <w:tc>
           <w:tcPr>
-            <w:tcW w:w="1448" w:type="dxa"/>
+            <w:tcW w:w="2126" w:type="dxa"/>
           </w:tcPr>
           <w:p>
             <w:pPr>
@@ -1510,6 +1448,9 @@
             <w:tcW w:w="984" w:type="dxa"/>
           </w:tcPr>
           <w:p>
+            <w:pPr>
+              <w:jc w:val="center"/>
+            </w:pPr>
             <w:r>
               <w:t>1</w:t>
             </w:r>
@@ -1517,19 +1458,6 @@
         </w:tc>
         <w:tc>
           <w:tcPr>
-            <w:tcW w:w="1742" w:type="dxa"/>
-          </w:tcPr>
-          <w:p>
-            <w:pPr>
-              <w:jc w:val="center"/>
-            </w:pPr>
-            <w:r>
-              <w:t>TC-001</w:t>
-            </w:r>
-          </w:p>
-        </w:tc>
-        <w:tc>
-          <w:tcPr>
             <w:tcW w:w="1450" w:type="dxa"/>
           </w:tcPr>
           <w:p>
@@ -1543,7 +1471,7 @@
         </w:tc>
         <w:tc>
           <w:tcPr>
-            <w:tcW w:w="1501" w:type="dxa"/>
+            <w:tcW w:w="1785" w:type="dxa"/>
           </w:tcPr>
           <w:p>
             <w:pPr>
@@ -1556,7 +1484,7 @@
         </w:tc>
         <w:tc>
           <w:tcPr>
-            <w:tcW w:w="2117" w:type="dxa"/>
+            <w:tcW w:w="2268" w:type="dxa"/>
           </w:tcPr>
           <w:p>
             <w:pPr>
@@ -1572,14 +1500,14 @@
         </w:tc>
         <w:tc>
           <w:tcPr>
-            <w:tcW w:w="1448" w:type="dxa"/>
-          </w:tcPr>
-          <w:p>
-            <w:r>
-              <w:t xml:space="preserve">Message </w:t>
-            </w:r>
-            <w:r>
-              <w:t>‘</w:t>
+            <w:tcW w:w="2126" w:type="dxa"/>
+          </w:tcPr>
+          <w:p>
+            <w:pPr>
+              <w:jc w:val="center"/>
+            </w:pPr>
+            <w:r>
+              <w:t>Message ‘</w:t>
             </w:r>
             <w:r>
               <w:t>Password Reset. Mail sent to the user - admin</w:t>
@@ -1593,7 +1521,15 @@
               <w:jc w:val="center"/>
             </w:pPr>
             <w:r>
-              <w:t>Should be displayed at the bottom</w:t>
+              <w:t>Should be displayed</w:t>
+            </w:r>
+          </w:p>
+          <w:p>
+            <w:pPr>
+              <w:jc w:val="center"/>
+            </w:pPr>
+            <w:r>
+              <w:t>at the bottom</w:t>
             </w:r>
           </w:p>
         </w:tc>
@@ -1614,31 +1550,57 @@
         <w:t>App Admin</w:t>
       </w:r>
     </w:p>
-    <w:p/>
     <w:p>
       <w:r>
-        <w:t>Login with the user name - AppAdmin1 and password - Password123</w:t>
+        <w:t xml:space="preserve">Login with the user name - </w:t>
       </w:r>
+      <w:r>
+        <w:rPr>
+          <w:b/>
+        </w:rPr>
+        <w:t>AppAdmin1</w:t>
+      </w:r>
+      <w:r>
+        <w:t xml:space="preserve"> and password - </w:t>
+      </w:r>
+      <w:r>
+        <w:rPr>
+          <w:b/>
+        </w:rPr>
+        <w:t>Pass</w:t>
+      </w:r>
+      <w:proofErr w:type="gramStart"/>
+      <w:r>
+        <w:rPr>
+          <w:b/>
+        </w:rPr>
+        <w:t>!234</w:t>
+      </w:r>
+      <w:proofErr w:type="gramEnd"/>
     </w:p>
     <w:p/>
     <w:tbl>
       <w:tblPr>
         <w:tblStyle w:val="TableGrid"/>
         <w:tblW w:w="0" w:type="auto"/>
+        <w:jc w:val="center"/>
+        <w:tblInd w:w="-1159" w:type="dxa"/>
         <w:tblLook w:val="04A0" w:firstRow="1" w:lastRow="0" w:firstColumn="1" w:lastColumn="0" w:noHBand="0" w:noVBand="1"/>
       </w:tblPr>
       <w:tblGrid>
-        <w:gridCol w:w="984"/>
-        <w:gridCol w:w="1742"/>
-        <w:gridCol w:w="1450"/>
-        <w:gridCol w:w="1501"/>
-        <w:gridCol w:w="2117"/>
-        <w:gridCol w:w="1448"/>
+        <w:gridCol w:w="814"/>
+        <w:gridCol w:w="1351"/>
+        <w:gridCol w:w="1884"/>
+        <w:gridCol w:w="2552"/>
+        <w:gridCol w:w="1842"/>
       </w:tblGrid>
       <w:tr>
-        <w:tc>
-          <w:tcPr>
-            <w:tcW w:w="984" w:type="dxa"/>
+        <w:trPr>
+          <w:jc w:val="center"/>
+        </w:trPr>
+        <w:tc>
+          <w:tcPr>
+            <w:tcW w:w="814" w:type="dxa"/>
           </w:tcPr>
           <w:p>
             <w:pPr>
@@ -1656,25 +1618,7 @@
         </w:tc>
         <w:tc>
           <w:tcPr>
-            <w:tcW w:w="1742" w:type="dxa"/>
-          </w:tcPr>
-          <w:p>
-            <w:pPr>
-              <w:rPr>
-                <w:b/>
-              </w:rPr>
-            </w:pPr>
-            <w:r>
-              <w:rPr>
-                <w:b/>
-              </w:rPr>
-              <w:t>Test Cases</w:t>
-            </w:r>
-          </w:p>
-        </w:tc>
-        <w:tc>
-          <w:tcPr>
-            <w:tcW w:w="1450" w:type="dxa"/>
+            <w:tcW w:w="1351" w:type="dxa"/>
           </w:tcPr>
           <w:p>
             <w:pPr>
@@ -1692,7 +1636,7 @@
         </w:tc>
         <w:tc>
           <w:tcPr>
-            <w:tcW w:w="1501" w:type="dxa"/>
+            <w:tcW w:w="1884" w:type="dxa"/>
           </w:tcPr>
           <w:p>
             <w:pPr>
@@ -1710,7 +1654,7 @@
         </w:tc>
         <w:tc>
           <w:tcPr>
-            <w:tcW w:w="2117" w:type="dxa"/>
+            <w:tcW w:w="2552" w:type="dxa"/>
           </w:tcPr>
           <w:p>
             <w:pPr>
@@ -1728,7 +1672,7 @@
         </w:tc>
         <w:tc>
           <w:tcPr>
-            <w:tcW w:w="1448" w:type="dxa"/>
+            <w:tcW w:w="1842" w:type="dxa"/>
           </w:tcPr>
           <w:p>
             <w:pPr>
@@ -1748,12 +1692,16 @@
       <w:tr>
         <w:trPr>
           <w:trHeight w:val="430"/>
+          <w:jc w:val="center"/>
         </w:trPr>
         <w:tc>
           <w:tcPr>
-            <w:tcW w:w="984" w:type="dxa"/>
-          </w:tcPr>
-          <w:p>
+            <w:tcW w:w="814" w:type="dxa"/>
+          </w:tcPr>
+          <w:p>
+            <w:pPr>
+              <w:jc w:val="center"/>
+            </w:pPr>
             <w:r>
               <w:t>1</w:t>
             </w:r>
@@ -1761,20 +1709,7 @@
         </w:tc>
         <w:tc>
           <w:tcPr>
-            <w:tcW w:w="1742" w:type="dxa"/>
-          </w:tcPr>
-          <w:p>
-            <w:pPr>
-              <w:jc w:val="center"/>
-            </w:pPr>
-            <w:r>
-              <w:t>TC-001</w:t>
-            </w:r>
-          </w:p>
-        </w:tc>
-        <w:tc>
-          <w:tcPr>
-            <w:tcW w:w="1450" w:type="dxa"/>
+            <w:tcW w:w="1351" w:type="dxa"/>
           </w:tcPr>
           <w:p>
             <w:pPr>
@@ -1787,7 +1722,7 @@
         </w:tc>
         <w:tc>
           <w:tcPr>
-            <w:tcW w:w="1501" w:type="dxa"/>
+            <w:tcW w:w="1884" w:type="dxa"/>
           </w:tcPr>
           <w:p>
             <w:pPr>
@@ -1800,7 +1735,7 @@
         </w:tc>
         <w:tc>
           <w:tcPr>
-            <w:tcW w:w="2117" w:type="dxa"/>
+            <w:tcW w:w="2552" w:type="dxa"/>
           </w:tcPr>
           <w:p>
             <w:pPr>
@@ -1816,7 +1751,7 @@
         </w:tc>
         <w:tc>
           <w:tcPr>
-            <w:tcW w:w="1448" w:type="dxa"/>
+            <w:tcW w:w="1842" w:type="dxa"/>
           </w:tcPr>
           <w:p>
             <w:pPr>

</xml_diff>